<commit_message>
ArticleGroup und automatisches erstellen DB
</commit_message>
<xml_diff>
--- a/Arebitsjournal/AJ_Simon.docx
+++ b/Arebitsjournal/AJ_Simon.docx
@@ -494,6 +494,273 @@
             <w:r>
               <w:t>Ziel erreicht</w:t>
             </w:r>
+          </w:p>
+        </w:tc>
+      </w:tr>
+      <w:tr>
+        <w:tc>
+          <w:tcPr>
+            <w:cnfStyle w:val="001000000000" w:firstRow="0" w:lastRow="0" w:firstColumn="1" w:lastColumn="0" w:oddVBand="0" w:evenVBand="0" w:oddHBand="0" w:evenHBand="0" w:firstRowFirstColumn="0" w:firstRowLastColumn="0" w:lastRowFirstColumn="0" w:lastRowLastColumn="0"/>
+            <w:tcW w:w="1888" w:type="dxa"/>
+            <w:vAlign w:val="center"/>
+          </w:tcPr>
+          <w:p>
+            <w:pPr>
+              <w:tabs>
+                <w:tab w:val="left" w:pos="3550"/>
+              </w:tabs>
+              <w:rPr>
+                <w:b w:val="0"/>
+                <w:bCs w:val="0"/>
+              </w:rPr>
+            </w:pPr>
+            <w:r>
+              <w:rPr>
+                <w:b w:val="0"/>
+                <w:bCs w:val="0"/>
+              </w:rPr>
+              <w:t>26.02.2022</w:t>
+            </w:r>
+          </w:p>
+        </w:tc>
+        <w:tc>
+          <w:tcPr>
+            <w:tcW w:w="2360" w:type="dxa"/>
+            <w:vAlign w:val="center"/>
+          </w:tcPr>
+          <w:p>
+            <w:pPr>
+              <w:tabs>
+                <w:tab w:val="left" w:pos="3550"/>
+              </w:tabs>
+              <w:cnfStyle w:val="000000000000" w:firstRow="0" w:lastRow="0" w:firstColumn="0" w:lastColumn="0" w:oddVBand="0" w:evenVBand="0" w:oddHBand="0" w:evenHBand="0" w:firstRowFirstColumn="0" w:firstRowLastColumn="0" w:lastRowFirstColumn="0" w:lastRowLastColumn="0"/>
+            </w:pPr>
+            <w:r>
+              <w:t xml:space="preserve">Struktur </w:t>
+            </w:r>
+            <w:proofErr w:type="spellStart"/>
+            <w:r>
+              <w:t>Frontent</w:t>
+            </w:r>
+            <w:proofErr w:type="spellEnd"/>
+            <w:r>
+              <w:t xml:space="preserve">, Domain, </w:t>
+            </w:r>
+            <w:proofErr w:type="spellStart"/>
+            <w:r>
+              <w:t>DataAccess</w:t>
+            </w:r>
+            <w:proofErr w:type="spellEnd"/>
+            <w:r>
+              <w:t xml:space="preserve"> </w:t>
+            </w:r>
+          </w:p>
+        </w:tc>
+        <w:tc>
+          <w:tcPr>
+            <w:tcW w:w="1417" w:type="dxa"/>
+            <w:vAlign w:val="center"/>
+          </w:tcPr>
+          <w:p>
+            <w:pPr>
+              <w:tabs>
+                <w:tab w:val="left" w:pos="3550"/>
+              </w:tabs>
+              <w:cnfStyle w:val="000000000000" w:firstRow="0" w:lastRow="0" w:firstColumn="0" w:lastColumn="0" w:oddVBand="0" w:evenVBand="0" w:oddHBand="0" w:evenHBand="0" w:firstRowFirstColumn="0" w:firstRowLastColumn="0" w:lastRowFirstColumn="0" w:lastRowLastColumn="0"/>
+            </w:pPr>
+            <w:r>
+              <w:t>4 Stunden</w:t>
+            </w:r>
+          </w:p>
+        </w:tc>
+        <w:tc>
+          <w:tcPr>
+            <w:tcW w:w="3686" w:type="dxa"/>
+            <w:vAlign w:val="center"/>
+          </w:tcPr>
+          <w:p>
+            <w:pPr>
+              <w:tabs>
+                <w:tab w:val="left" w:pos="3550"/>
+              </w:tabs>
+              <w:cnfStyle w:val="000000000000" w:firstRow="0" w:lastRow="0" w:firstColumn="0" w:lastColumn="0" w:oddVBand="0" w:evenVBand="0" w:oddHBand="0" w:evenHBand="0" w:firstRowFirstColumn="0" w:firstRowLastColumn="0" w:lastRowFirstColumn="0" w:lastRowLastColumn="0"/>
+            </w:pPr>
+            <w:r>
+              <w:t>Ziel erreicht</w:t>
+            </w:r>
+            <w:r>
+              <w:t xml:space="preserve">, </w:t>
+            </w:r>
+            <w:r>
+              <w:rPr>
+                <w:lang w:val="de-CH"/>
+              </w:rPr>
+              <w:t>ausser</w:t>
+            </w:r>
+            <w:r>
+              <w:t xml:space="preserve"> MVVM im Frontend</w:t>
+            </w:r>
+          </w:p>
+        </w:tc>
+      </w:tr>
+      <w:tr>
+        <w:trPr>
+          <w:cnfStyle w:val="000000100000" w:firstRow="0" w:lastRow="0" w:firstColumn="0" w:lastColumn="0" w:oddVBand="0" w:evenVBand="0" w:oddHBand="1" w:evenHBand="0" w:firstRowFirstColumn="0" w:firstRowLastColumn="0" w:lastRowFirstColumn="0" w:lastRowLastColumn="0"/>
+        </w:trPr>
+        <w:tc>
+          <w:tcPr>
+            <w:cnfStyle w:val="001000000000" w:firstRow="0" w:lastRow="0" w:firstColumn="1" w:lastColumn="0" w:oddVBand="0" w:evenVBand="0" w:oddHBand="0" w:evenHBand="0" w:firstRowFirstColumn="0" w:firstRowLastColumn="0" w:lastRowFirstColumn="0" w:lastRowLastColumn="0"/>
+            <w:tcW w:w="1888" w:type="dxa"/>
+            <w:vAlign w:val="center"/>
+          </w:tcPr>
+          <w:p>
+            <w:pPr>
+              <w:tabs>
+                <w:tab w:val="left" w:pos="3550"/>
+              </w:tabs>
+              <w:rPr>
+                <w:b w:val="0"/>
+                <w:bCs w:val="0"/>
+              </w:rPr>
+            </w:pPr>
+            <w:r>
+              <w:rPr>
+                <w:b w:val="0"/>
+                <w:bCs w:val="0"/>
+              </w:rPr>
+              <w:t>27.02.2022</w:t>
+            </w:r>
+          </w:p>
+        </w:tc>
+        <w:tc>
+          <w:tcPr>
+            <w:tcW w:w="2360" w:type="dxa"/>
+            <w:vAlign w:val="center"/>
+          </w:tcPr>
+          <w:p>
+            <w:pPr>
+              <w:tabs>
+                <w:tab w:val="left" w:pos="3550"/>
+              </w:tabs>
+              <w:cnfStyle w:val="000000100000" w:firstRow="0" w:lastRow="0" w:firstColumn="0" w:lastColumn="0" w:oddVBand="0" w:evenVBand="0" w:oddHBand="1" w:evenHBand="0" w:firstRowFirstColumn="0" w:firstRowLastColumn="0" w:lastRowFirstColumn="0" w:lastRowLastColumn="0"/>
+            </w:pPr>
+            <w:r>
+              <w:t>MVVM und Durchstich zu Datenbank</w:t>
+            </w:r>
+          </w:p>
+        </w:tc>
+        <w:tc>
+          <w:tcPr>
+            <w:tcW w:w="1417" w:type="dxa"/>
+            <w:vAlign w:val="center"/>
+          </w:tcPr>
+          <w:p>
+            <w:pPr>
+              <w:tabs>
+                <w:tab w:val="left" w:pos="3550"/>
+              </w:tabs>
+              <w:cnfStyle w:val="000000100000" w:firstRow="0" w:lastRow="0" w:firstColumn="0" w:lastColumn="0" w:oddVBand="0" w:evenVBand="0" w:oddHBand="1" w:evenHBand="0" w:firstRowFirstColumn="0" w:firstRowLastColumn="0" w:lastRowFirstColumn="0" w:lastRowLastColumn="0"/>
+            </w:pPr>
+            <w:r>
+              <w:t>6 Stunden</w:t>
+            </w:r>
+          </w:p>
+        </w:tc>
+        <w:tc>
+          <w:tcPr>
+            <w:tcW w:w="3686" w:type="dxa"/>
+            <w:vAlign w:val="center"/>
+          </w:tcPr>
+          <w:p>
+            <w:pPr>
+              <w:tabs>
+                <w:tab w:val="left" w:pos="3550"/>
+              </w:tabs>
+              <w:cnfStyle w:val="000000100000" w:firstRow="0" w:lastRow="0" w:firstColumn="0" w:lastColumn="0" w:oddVBand="0" w:evenVBand="0" w:oddHBand="1" w:evenHBand="0" w:firstRowFirstColumn="0" w:firstRowLastColumn="0" w:lastRowFirstColumn="0" w:lastRowLastColumn="0"/>
+            </w:pPr>
+            <w:r>
+              <w:t xml:space="preserve">Nur mit Artikel </w:t>
+            </w:r>
+            <w:proofErr w:type="spellStart"/>
+            <w:r>
+              <w:t>geschaft</w:t>
+            </w:r>
+            <w:proofErr w:type="spellEnd"/>
+          </w:p>
+        </w:tc>
+      </w:tr>
+      <w:tr>
+        <w:tc>
+          <w:tcPr>
+            <w:cnfStyle w:val="001000000000" w:firstRow="0" w:lastRow="0" w:firstColumn="1" w:lastColumn="0" w:oddVBand="0" w:evenVBand="0" w:oddHBand="0" w:evenHBand="0" w:firstRowFirstColumn="0" w:firstRowLastColumn="0" w:lastRowFirstColumn="0" w:lastRowLastColumn="0"/>
+            <w:tcW w:w="1888" w:type="dxa"/>
+            <w:vAlign w:val="center"/>
+          </w:tcPr>
+          <w:p>
+            <w:pPr>
+              <w:tabs>
+                <w:tab w:val="left" w:pos="3550"/>
+              </w:tabs>
+              <w:rPr>
+                <w:b w:val="0"/>
+                <w:bCs w:val="0"/>
+              </w:rPr>
+            </w:pPr>
+            <w:r>
+              <w:rPr>
+                <w:b w:val="0"/>
+                <w:bCs w:val="0"/>
+              </w:rPr>
+              <w:t>01.03.2022</w:t>
+            </w:r>
+          </w:p>
+        </w:tc>
+        <w:tc>
+          <w:tcPr>
+            <w:tcW w:w="2360" w:type="dxa"/>
+            <w:vAlign w:val="center"/>
+          </w:tcPr>
+          <w:p>
+            <w:pPr>
+              <w:tabs>
+                <w:tab w:val="left" w:pos="3550"/>
+              </w:tabs>
+              <w:cnfStyle w:val="000000000000" w:firstRow="0" w:lastRow="0" w:firstColumn="0" w:lastColumn="0" w:oddVBand="0" w:evenVBand="0" w:oddHBand="0" w:evenHBand="0" w:firstRowFirstColumn="0" w:firstRowLastColumn="0" w:lastRowFirstColumn="0" w:lastRowLastColumn="0"/>
+            </w:pPr>
+            <w:r>
+              <w:t>Artikelgruppen, automatisches erstellen der Datenbank mit Testdaten</w:t>
+            </w:r>
+          </w:p>
+        </w:tc>
+        <w:tc>
+          <w:tcPr>
+            <w:tcW w:w="1417" w:type="dxa"/>
+            <w:vAlign w:val="center"/>
+          </w:tcPr>
+          <w:p>
+            <w:pPr>
+              <w:tabs>
+                <w:tab w:val="left" w:pos="3550"/>
+              </w:tabs>
+              <w:cnfStyle w:val="000000000000" w:firstRow="0" w:lastRow="0" w:firstColumn="0" w:lastColumn="0" w:oddVBand="0" w:evenVBand="0" w:oddHBand="0" w:evenHBand="0" w:firstRowFirstColumn="0" w:firstRowLastColumn="0" w:lastRowFirstColumn="0" w:lastRowLastColumn="0"/>
+            </w:pPr>
+            <w:r>
+              <w:t>3 Stunden</w:t>
+            </w:r>
+          </w:p>
+        </w:tc>
+        <w:tc>
+          <w:tcPr>
+            <w:tcW w:w="3686" w:type="dxa"/>
+            <w:vAlign w:val="center"/>
+          </w:tcPr>
+          <w:p>
+            <w:pPr>
+              <w:tabs>
+                <w:tab w:val="left" w:pos="3550"/>
+              </w:tabs>
+              <w:cnfStyle w:val="000000000000" w:firstRow="0" w:lastRow="0" w:firstColumn="0" w:lastColumn="0" w:oddVBand="0" w:evenVBand="0" w:oddHBand="0" w:evenHBand="0" w:firstRowFirstColumn="0" w:firstRowLastColumn="0" w:lastRowFirstColumn="0" w:lastRowLastColumn="0"/>
+            </w:pPr>
           </w:p>
         </w:tc>
       </w:tr>

</xml_diff>